<commit_message>
Diagramas del modelo 4+1
Se agregan al informe los diagramas enfocados en el modelo 4+1 que implementamos en nuestro proyecto
</commit_message>
<xml_diff>
--- a/Fase 2/Evidencias Grupales/2.4_GuiaEstudiante_Fase 2_Desarrollo_de_proyectoAPT.docx.docx
+++ b/Fase 2/Evidencias Grupales/2.4_GuiaEstudiante_Fase 2_Desarrollo_de_proyectoAPT.docx.docx
@@ -10119,8 +10119,1087 @@
       </w:tr>
     </w:tbl>
     <w:p/>
-    <w:p/>
-    <w:p/>
+    <w:p>
+      <w:pPr>
+        <w:rPr>
+          <w:b/>
+          <w:bCs/>
+        </w:rPr>
+      </w:pPr>
+      <w:r>
+        <w:rPr>
+          <w:b/>
+          <w:bCs/>
+        </w:rPr>
+        <w:t>Diagramas Modelo 4+1</w:t>
+      </w:r>
+    </w:p>
+    <w:p>
+      <w:pPr>
+        <w:rPr>
+          <w:b/>
+          <w:bCs/>
+        </w:rPr>
+      </w:pPr>
+    </w:p>
+    <w:p>
+      <w:pPr>
+        <w:rPr>
+          <w:b/>
+          <w:bCs/>
+        </w:rPr>
+      </w:pPr>
+    </w:p>
+    <w:p>
+      <w:pPr>
+        <w:rPr>
+          <w:b/>
+          <w:bCs/>
+        </w:rPr>
+      </w:pPr>
+    </w:p>
+    <w:p>
+      <w:pPr>
+        <w:rPr>
+          <w:b/>
+          <w:bCs/>
+        </w:rPr>
+      </w:pPr>
+    </w:p>
+    <w:p>
+      <w:pPr>
+        <w:rPr>
+          <w:b/>
+          <w:bCs/>
+        </w:rPr>
+      </w:pPr>
+    </w:p>
+    <w:p>
+      <w:pPr>
+        <w:rPr>
+          <w:b/>
+          <w:bCs/>
+        </w:rPr>
+      </w:pPr>
+    </w:p>
+    <w:p>
+      <w:pPr>
+        <w:rPr>
+          <w:b/>
+          <w:bCs/>
+        </w:rPr>
+      </w:pPr>
+    </w:p>
+    <w:p>
+      <w:pPr>
+        <w:rPr>
+          <w:b/>
+          <w:bCs/>
+        </w:rPr>
+      </w:pPr>
+    </w:p>
+    <w:p>
+      <w:pPr>
+        <w:rPr>
+          <w:b/>
+          <w:bCs/>
+        </w:rPr>
+      </w:pPr>
+    </w:p>
+    <w:p>
+      <w:pPr>
+        <w:rPr>
+          <w:b/>
+          <w:bCs/>
+        </w:rPr>
+      </w:pPr>
+    </w:p>
+    <w:p>
+      <w:pPr>
+        <w:rPr>
+          <w:b/>
+          <w:bCs/>
+        </w:rPr>
+      </w:pPr>
+    </w:p>
+    <w:p>
+      <w:pPr>
+        <w:rPr>
+          <w:b/>
+          <w:bCs/>
+        </w:rPr>
+      </w:pPr>
+    </w:p>
+    <w:p>
+      <w:pPr>
+        <w:rPr>
+          <w:b/>
+          <w:bCs/>
+        </w:rPr>
+      </w:pPr>
+    </w:p>
+    <w:p>
+      <w:pPr>
+        <w:rPr>
+          <w:b/>
+          <w:bCs/>
+        </w:rPr>
+      </w:pPr>
+    </w:p>
+    <w:p>
+      <w:pPr>
+        <w:rPr>
+          <w:b/>
+          <w:bCs/>
+        </w:rPr>
+      </w:pPr>
+    </w:p>
+    <w:p>
+      <w:pPr>
+        <w:rPr>
+          <w:rFonts w:eastAsiaTheme="minorEastAsia"/>
+          <w:color w:val="5A5A5A" w:themeColor="text1" w:themeTint="A5"/>
+          <w:spacing w:val="15"/>
+        </w:rPr>
+      </w:pPr>
+      <w:r>
+        <w:rPr>
+          <w:rFonts w:eastAsiaTheme="minorEastAsia"/>
+          <w:color w:val="5A5A5A" w:themeColor="text1" w:themeTint="A5"/>
+          <w:spacing w:val="15"/>
+        </w:rPr>
+        <w:lastRenderedPageBreak/>
+        <w:t>Diagrama de casos de uso</w:t>
+      </w:r>
+    </w:p>
+    <w:p>
+      <w:pPr>
+        <w:rPr>
+          <w:b/>
+          <w:bCs/>
+        </w:rPr>
+      </w:pPr>
+      <w:r>
+        <w:rPr>
+          <w:b/>
+          <w:bCs/>
+          <w:noProof/>
+        </w:rPr>
+        <w:drawing>
+          <wp:inline distT="0" distB="0" distL="0" distR="0" wp14:anchorId="7B2D2394" wp14:editId="448F0BCF">
+            <wp:extent cx="5609590" cy="4420235"/>
+            <wp:effectExtent l="0" t="0" r="0" b="0"/>
+            <wp:docPr id="1150796987" name="Imagen 3"/>
+            <wp:cNvGraphicFramePr>
+              <a:graphicFrameLocks xmlns:a="http://schemas.openxmlformats.org/drawingml/2006/main" noChangeAspect="1"/>
+            </wp:cNvGraphicFramePr>
+            <a:graphic xmlns:a="http://schemas.openxmlformats.org/drawingml/2006/main">
+              <a:graphicData uri="http://schemas.openxmlformats.org/drawingml/2006/picture">
+                <pic:pic xmlns:pic="http://schemas.openxmlformats.org/drawingml/2006/picture">
+                  <pic:nvPicPr>
+                    <pic:cNvPr id="0" name="Picture 1"/>
+                    <pic:cNvPicPr>
+                      <a:picLocks noChangeAspect="1" noChangeArrowheads="1"/>
+                    </pic:cNvPicPr>
+                  </pic:nvPicPr>
+                  <pic:blipFill>
+                    <a:blip r:embed="rId8">
+                      <a:extLst>
+                        <a:ext uri="{28A0092B-C50C-407E-A947-70E740481C1C}">
+                          <a14:useLocalDpi xmlns:a14="http://schemas.microsoft.com/office/drawing/2010/main" val="0"/>
+                        </a:ext>
+                      </a:extLst>
+                    </a:blip>
+                    <a:srcRect/>
+                    <a:stretch>
+                      <a:fillRect/>
+                    </a:stretch>
+                  </pic:blipFill>
+                  <pic:spPr bwMode="auto">
+                    <a:xfrm>
+                      <a:off x="0" y="0"/>
+                      <a:ext cx="5609590" cy="4420235"/>
+                    </a:xfrm>
+                    <a:prstGeom prst="rect">
+                      <a:avLst/>
+                    </a:prstGeom>
+                    <a:noFill/>
+                    <a:ln>
+                      <a:noFill/>
+                    </a:ln>
+                  </pic:spPr>
+                </pic:pic>
+              </a:graphicData>
+            </a:graphic>
+          </wp:inline>
+        </w:drawing>
+      </w:r>
+    </w:p>
+    <w:p>
+      <w:pPr>
+        <w:rPr>
+          <w:rFonts w:eastAsiaTheme="minorEastAsia"/>
+          <w:color w:val="5A5A5A" w:themeColor="text1" w:themeTint="A5"/>
+          <w:spacing w:val="15"/>
+        </w:rPr>
+      </w:pPr>
+    </w:p>
+    <w:p>
+      <w:pPr>
+        <w:rPr>
+          <w:rFonts w:eastAsiaTheme="minorEastAsia"/>
+          <w:color w:val="5A5A5A" w:themeColor="text1" w:themeTint="A5"/>
+          <w:spacing w:val="15"/>
+        </w:rPr>
+      </w:pPr>
+    </w:p>
+    <w:p>
+      <w:pPr>
+        <w:rPr>
+          <w:rFonts w:eastAsiaTheme="minorEastAsia"/>
+          <w:color w:val="5A5A5A" w:themeColor="text1" w:themeTint="A5"/>
+          <w:spacing w:val="15"/>
+        </w:rPr>
+      </w:pPr>
+    </w:p>
+    <w:p>
+      <w:pPr>
+        <w:rPr>
+          <w:rFonts w:eastAsiaTheme="minorEastAsia"/>
+          <w:color w:val="5A5A5A" w:themeColor="text1" w:themeTint="A5"/>
+          <w:spacing w:val="15"/>
+        </w:rPr>
+      </w:pPr>
+    </w:p>
+    <w:p>
+      <w:pPr>
+        <w:rPr>
+          <w:rFonts w:eastAsiaTheme="minorEastAsia"/>
+          <w:color w:val="5A5A5A" w:themeColor="text1" w:themeTint="A5"/>
+          <w:spacing w:val="15"/>
+        </w:rPr>
+      </w:pPr>
+    </w:p>
+    <w:p>
+      <w:pPr>
+        <w:rPr>
+          <w:rFonts w:eastAsiaTheme="minorEastAsia"/>
+          <w:color w:val="5A5A5A" w:themeColor="text1" w:themeTint="A5"/>
+          <w:spacing w:val="15"/>
+        </w:rPr>
+      </w:pPr>
+    </w:p>
+    <w:p>
+      <w:pPr>
+        <w:rPr>
+          <w:rFonts w:eastAsiaTheme="minorEastAsia"/>
+          <w:color w:val="5A5A5A" w:themeColor="text1" w:themeTint="A5"/>
+          <w:spacing w:val="15"/>
+        </w:rPr>
+      </w:pPr>
+    </w:p>
+    <w:p>
+      <w:pPr>
+        <w:rPr>
+          <w:rFonts w:eastAsiaTheme="minorEastAsia"/>
+          <w:color w:val="5A5A5A" w:themeColor="text1" w:themeTint="A5"/>
+          <w:spacing w:val="15"/>
+        </w:rPr>
+      </w:pPr>
+    </w:p>
+    <w:p>
+      <w:pPr>
+        <w:rPr>
+          <w:rFonts w:eastAsiaTheme="minorEastAsia"/>
+          <w:color w:val="5A5A5A" w:themeColor="text1" w:themeTint="A5"/>
+          <w:spacing w:val="15"/>
+        </w:rPr>
+      </w:pPr>
+    </w:p>
+    <w:p>
+      <w:pPr>
+        <w:rPr>
+          <w:rFonts w:eastAsiaTheme="minorEastAsia"/>
+          <w:color w:val="5A5A5A" w:themeColor="text1" w:themeTint="A5"/>
+          <w:spacing w:val="15"/>
+        </w:rPr>
+      </w:pPr>
+    </w:p>
+    <w:p>
+      <w:pPr>
+        <w:rPr>
+          <w:rFonts w:eastAsiaTheme="minorEastAsia"/>
+          <w:color w:val="5A5A5A" w:themeColor="text1" w:themeTint="A5"/>
+          <w:spacing w:val="15"/>
+        </w:rPr>
+      </w:pPr>
+    </w:p>
+    <w:p>
+      <w:pPr>
+        <w:rPr>
+          <w:rFonts w:eastAsiaTheme="minorEastAsia"/>
+          <w:color w:val="5A5A5A" w:themeColor="text1" w:themeTint="A5"/>
+          <w:spacing w:val="15"/>
+        </w:rPr>
+      </w:pPr>
+      <w:r>
+        <w:rPr>
+          <w:rFonts w:eastAsiaTheme="minorEastAsia"/>
+          <w:color w:val="5A5A5A" w:themeColor="text1" w:themeTint="A5"/>
+          <w:spacing w:val="15"/>
+        </w:rPr>
+        <w:lastRenderedPageBreak/>
+        <w:t>Diagrama de clases</w:t>
+      </w:r>
+    </w:p>
+    <w:p>
+      <w:pPr>
+        <w:rPr>
+          <w:rFonts w:eastAsiaTheme="minorEastAsia"/>
+          <w:color w:val="5A5A5A" w:themeColor="text1" w:themeTint="A5"/>
+          <w:spacing w:val="15"/>
+        </w:rPr>
+      </w:pPr>
+      <w:r>
+        <w:rPr>
+          <w:rFonts w:eastAsiaTheme="minorEastAsia"/>
+          <w:noProof/>
+          <w:color w:val="5A5A5A" w:themeColor="text1" w:themeTint="A5"/>
+          <w:spacing w:val="15"/>
+        </w:rPr>
+        <w:drawing>
+          <wp:inline distT="0" distB="0" distL="0" distR="0" wp14:anchorId="65E01290" wp14:editId="4E75D6A7">
+            <wp:extent cx="5598795" cy="3848100"/>
+            <wp:effectExtent l="0" t="0" r="1905" b="0"/>
+            <wp:docPr id="610961375" name="Imagen 4"/>
+            <wp:cNvGraphicFramePr>
+              <a:graphicFrameLocks xmlns:a="http://schemas.openxmlformats.org/drawingml/2006/main" noChangeAspect="1"/>
+            </wp:cNvGraphicFramePr>
+            <a:graphic xmlns:a="http://schemas.openxmlformats.org/drawingml/2006/main">
+              <a:graphicData uri="http://schemas.openxmlformats.org/drawingml/2006/picture">
+                <pic:pic xmlns:pic="http://schemas.openxmlformats.org/drawingml/2006/picture">
+                  <pic:nvPicPr>
+                    <pic:cNvPr id="0" name="Picture 2"/>
+                    <pic:cNvPicPr>
+                      <a:picLocks noChangeAspect="1" noChangeArrowheads="1"/>
+                    </pic:cNvPicPr>
+                  </pic:nvPicPr>
+                  <pic:blipFill>
+                    <a:blip r:embed="rId9" cstate="print">
+                      <a:extLst>
+                        <a:ext uri="{28A0092B-C50C-407E-A947-70E740481C1C}">
+                          <a14:useLocalDpi xmlns:a14="http://schemas.microsoft.com/office/drawing/2010/main" val="0"/>
+                        </a:ext>
+                      </a:extLst>
+                    </a:blip>
+                    <a:srcRect/>
+                    <a:stretch>
+                      <a:fillRect/>
+                    </a:stretch>
+                  </pic:blipFill>
+                  <pic:spPr bwMode="auto">
+                    <a:xfrm>
+                      <a:off x="0" y="0"/>
+                      <a:ext cx="5598795" cy="3848100"/>
+                    </a:xfrm>
+                    <a:prstGeom prst="rect">
+                      <a:avLst/>
+                    </a:prstGeom>
+                    <a:noFill/>
+                    <a:ln>
+                      <a:noFill/>
+                    </a:ln>
+                  </pic:spPr>
+                </pic:pic>
+              </a:graphicData>
+            </a:graphic>
+          </wp:inline>
+        </w:drawing>
+      </w:r>
+    </w:p>
+    <w:p>
+      <w:pPr>
+        <w:rPr>
+          <w:rFonts w:eastAsiaTheme="minorEastAsia"/>
+          <w:color w:val="5A5A5A" w:themeColor="text1" w:themeTint="A5"/>
+          <w:spacing w:val="15"/>
+        </w:rPr>
+      </w:pPr>
+    </w:p>
+    <w:p>
+      <w:pPr>
+        <w:rPr>
+          <w:rFonts w:eastAsiaTheme="minorEastAsia"/>
+          <w:color w:val="5A5A5A" w:themeColor="text1" w:themeTint="A5"/>
+          <w:spacing w:val="15"/>
+        </w:rPr>
+      </w:pPr>
+    </w:p>
+    <w:p>
+      <w:pPr>
+        <w:rPr>
+          <w:rFonts w:eastAsiaTheme="minorEastAsia"/>
+          <w:color w:val="5A5A5A" w:themeColor="text1" w:themeTint="A5"/>
+          <w:spacing w:val="15"/>
+        </w:rPr>
+      </w:pPr>
+    </w:p>
+    <w:p>
+      <w:pPr>
+        <w:rPr>
+          <w:rFonts w:eastAsiaTheme="minorEastAsia"/>
+          <w:color w:val="5A5A5A" w:themeColor="text1" w:themeTint="A5"/>
+          <w:spacing w:val="15"/>
+        </w:rPr>
+      </w:pPr>
+    </w:p>
+    <w:p>
+      <w:pPr>
+        <w:rPr>
+          <w:rFonts w:eastAsiaTheme="minorEastAsia"/>
+          <w:color w:val="5A5A5A" w:themeColor="text1" w:themeTint="A5"/>
+          <w:spacing w:val="15"/>
+        </w:rPr>
+      </w:pPr>
+    </w:p>
+    <w:p>
+      <w:pPr>
+        <w:rPr>
+          <w:rFonts w:eastAsiaTheme="minorEastAsia"/>
+          <w:color w:val="5A5A5A" w:themeColor="text1" w:themeTint="A5"/>
+          <w:spacing w:val="15"/>
+        </w:rPr>
+      </w:pPr>
+    </w:p>
+    <w:p>
+      <w:pPr>
+        <w:rPr>
+          <w:rFonts w:eastAsiaTheme="minorEastAsia"/>
+          <w:color w:val="5A5A5A" w:themeColor="text1" w:themeTint="A5"/>
+          <w:spacing w:val="15"/>
+        </w:rPr>
+      </w:pPr>
+    </w:p>
+    <w:p>
+      <w:pPr>
+        <w:rPr>
+          <w:rFonts w:eastAsiaTheme="minorEastAsia"/>
+          <w:color w:val="5A5A5A" w:themeColor="text1" w:themeTint="A5"/>
+          <w:spacing w:val="15"/>
+        </w:rPr>
+      </w:pPr>
+    </w:p>
+    <w:p>
+      <w:pPr>
+        <w:rPr>
+          <w:rFonts w:eastAsiaTheme="minorEastAsia"/>
+          <w:color w:val="5A5A5A" w:themeColor="text1" w:themeTint="A5"/>
+          <w:spacing w:val="15"/>
+        </w:rPr>
+      </w:pPr>
+    </w:p>
+    <w:p>
+      <w:pPr>
+        <w:rPr>
+          <w:rFonts w:eastAsiaTheme="minorEastAsia"/>
+          <w:color w:val="5A5A5A" w:themeColor="text1" w:themeTint="A5"/>
+          <w:spacing w:val="15"/>
+        </w:rPr>
+      </w:pPr>
+    </w:p>
+    <w:p>
+      <w:pPr>
+        <w:rPr>
+          <w:rFonts w:eastAsiaTheme="minorEastAsia"/>
+          <w:color w:val="5A5A5A" w:themeColor="text1" w:themeTint="A5"/>
+          <w:spacing w:val="15"/>
+        </w:rPr>
+      </w:pPr>
+    </w:p>
+    <w:p>
+      <w:pPr>
+        <w:rPr>
+          <w:rFonts w:eastAsiaTheme="minorEastAsia"/>
+          <w:color w:val="5A5A5A" w:themeColor="text1" w:themeTint="A5"/>
+          <w:spacing w:val="15"/>
+        </w:rPr>
+      </w:pPr>
+    </w:p>
+    <w:p>
+      <w:pPr>
+        <w:rPr>
+          <w:rFonts w:eastAsiaTheme="minorEastAsia"/>
+          <w:color w:val="5A5A5A" w:themeColor="text1" w:themeTint="A5"/>
+          <w:spacing w:val="15"/>
+        </w:rPr>
+      </w:pPr>
+    </w:p>
+    <w:p>
+      <w:pPr>
+        <w:rPr>
+          <w:rFonts w:eastAsiaTheme="minorEastAsia"/>
+          <w:color w:val="5A5A5A" w:themeColor="text1" w:themeTint="A5"/>
+          <w:spacing w:val="15"/>
+        </w:rPr>
+      </w:pPr>
+      <w:r>
+        <w:rPr>
+          <w:rFonts w:eastAsiaTheme="minorEastAsia"/>
+          <w:color w:val="5A5A5A" w:themeColor="text1" w:themeTint="A5"/>
+          <w:spacing w:val="15"/>
+        </w:rPr>
+        <w:lastRenderedPageBreak/>
+        <w:t>Diagrama de componentes</w:t>
+      </w:r>
+    </w:p>
+    <w:p>
+      <w:pPr>
+        <w:rPr>
+          <w:rFonts w:eastAsiaTheme="minorEastAsia"/>
+          <w:color w:val="5A5A5A" w:themeColor="text1" w:themeTint="A5"/>
+          <w:spacing w:val="15"/>
+        </w:rPr>
+      </w:pPr>
+      <w:r>
+        <w:rPr>
+          <w:rFonts w:eastAsiaTheme="minorEastAsia"/>
+          <w:noProof/>
+          <w:color w:val="5A5A5A" w:themeColor="text1" w:themeTint="A5"/>
+          <w:spacing w:val="15"/>
+        </w:rPr>
+        <w:drawing>
+          <wp:inline distT="0" distB="0" distL="0" distR="0" wp14:anchorId="7726C2D4" wp14:editId="108E1FDE">
+            <wp:extent cx="5604510" cy="4106545"/>
+            <wp:effectExtent l="0" t="0" r="0" b="8255"/>
+            <wp:docPr id="701211512" name="Imagen 5"/>
+            <wp:cNvGraphicFramePr>
+              <a:graphicFrameLocks xmlns:a="http://schemas.openxmlformats.org/drawingml/2006/main" noChangeAspect="1"/>
+            </wp:cNvGraphicFramePr>
+            <a:graphic xmlns:a="http://schemas.openxmlformats.org/drawingml/2006/main">
+              <a:graphicData uri="http://schemas.openxmlformats.org/drawingml/2006/picture">
+                <pic:pic xmlns:pic="http://schemas.openxmlformats.org/drawingml/2006/picture">
+                  <pic:nvPicPr>
+                    <pic:cNvPr id="0" name="Picture 3"/>
+                    <pic:cNvPicPr>
+                      <a:picLocks noChangeAspect="1" noChangeArrowheads="1"/>
+                    </pic:cNvPicPr>
+                  </pic:nvPicPr>
+                  <pic:blipFill>
+                    <a:blip r:embed="rId10">
+                      <a:extLst>
+                        <a:ext uri="{28A0092B-C50C-407E-A947-70E740481C1C}">
+                          <a14:useLocalDpi xmlns:a14="http://schemas.microsoft.com/office/drawing/2010/main" val="0"/>
+                        </a:ext>
+                      </a:extLst>
+                    </a:blip>
+                    <a:srcRect/>
+                    <a:stretch>
+                      <a:fillRect/>
+                    </a:stretch>
+                  </pic:blipFill>
+                  <pic:spPr bwMode="auto">
+                    <a:xfrm>
+                      <a:off x="0" y="0"/>
+                      <a:ext cx="5604510" cy="4106545"/>
+                    </a:xfrm>
+                    <a:prstGeom prst="rect">
+                      <a:avLst/>
+                    </a:prstGeom>
+                    <a:noFill/>
+                    <a:ln>
+                      <a:noFill/>
+                    </a:ln>
+                  </pic:spPr>
+                </pic:pic>
+              </a:graphicData>
+            </a:graphic>
+          </wp:inline>
+        </w:drawing>
+      </w:r>
+    </w:p>
+    <w:p>
+      <w:pPr>
+        <w:rPr>
+          <w:rFonts w:eastAsiaTheme="minorEastAsia"/>
+          <w:color w:val="5A5A5A" w:themeColor="text1" w:themeTint="A5"/>
+          <w:spacing w:val="15"/>
+        </w:rPr>
+      </w:pPr>
+    </w:p>
+    <w:p>
+      <w:pPr>
+        <w:rPr>
+          <w:rFonts w:eastAsiaTheme="minorEastAsia"/>
+          <w:color w:val="5A5A5A" w:themeColor="text1" w:themeTint="A5"/>
+          <w:spacing w:val="15"/>
+        </w:rPr>
+      </w:pPr>
+    </w:p>
+    <w:p>
+      <w:pPr>
+        <w:rPr>
+          <w:rFonts w:eastAsiaTheme="minorEastAsia"/>
+          <w:color w:val="5A5A5A" w:themeColor="text1" w:themeTint="A5"/>
+          <w:spacing w:val="15"/>
+        </w:rPr>
+      </w:pPr>
+    </w:p>
+    <w:p>
+      <w:pPr>
+        <w:rPr>
+          <w:rFonts w:eastAsiaTheme="minorEastAsia"/>
+          <w:color w:val="5A5A5A" w:themeColor="text1" w:themeTint="A5"/>
+          <w:spacing w:val="15"/>
+        </w:rPr>
+      </w:pPr>
+    </w:p>
+    <w:p>
+      <w:pPr>
+        <w:rPr>
+          <w:rFonts w:eastAsiaTheme="minorEastAsia"/>
+          <w:color w:val="5A5A5A" w:themeColor="text1" w:themeTint="A5"/>
+          <w:spacing w:val="15"/>
+        </w:rPr>
+      </w:pPr>
+    </w:p>
+    <w:p>
+      <w:pPr>
+        <w:rPr>
+          <w:rFonts w:eastAsiaTheme="minorEastAsia"/>
+          <w:color w:val="5A5A5A" w:themeColor="text1" w:themeTint="A5"/>
+          <w:spacing w:val="15"/>
+        </w:rPr>
+      </w:pPr>
+    </w:p>
+    <w:p>
+      <w:pPr>
+        <w:rPr>
+          <w:rFonts w:eastAsiaTheme="minorEastAsia"/>
+          <w:color w:val="5A5A5A" w:themeColor="text1" w:themeTint="A5"/>
+          <w:spacing w:val="15"/>
+        </w:rPr>
+      </w:pPr>
+    </w:p>
+    <w:p>
+      <w:pPr>
+        <w:rPr>
+          <w:rFonts w:eastAsiaTheme="minorEastAsia"/>
+          <w:color w:val="5A5A5A" w:themeColor="text1" w:themeTint="A5"/>
+          <w:spacing w:val="15"/>
+        </w:rPr>
+      </w:pPr>
+    </w:p>
+    <w:p>
+      <w:pPr>
+        <w:rPr>
+          <w:rFonts w:eastAsiaTheme="minorEastAsia"/>
+          <w:color w:val="5A5A5A" w:themeColor="text1" w:themeTint="A5"/>
+          <w:spacing w:val="15"/>
+        </w:rPr>
+      </w:pPr>
+    </w:p>
+    <w:p>
+      <w:pPr>
+        <w:rPr>
+          <w:rFonts w:eastAsiaTheme="minorEastAsia"/>
+          <w:color w:val="5A5A5A" w:themeColor="text1" w:themeTint="A5"/>
+          <w:spacing w:val="15"/>
+        </w:rPr>
+      </w:pPr>
+    </w:p>
+    <w:p>
+      <w:pPr>
+        <w:rPr>
+          <w:rFonts w:eastAsiaTheme="minorEastAsia"/>
+          <w:color w:val="5A5A5A" w:themeColor="text1" w:themeTint="A5"/>
+          <w:spacing w:val="15"/>
+        </w:rPr>
+      </w:pPr>
+    </w:p>
+    <w:p>
+      <w:pPr>
+        <w:rPr>
+          <w:rFonts w:eastAsiaTheme="minorEastAsia"/>
+          <w:color w:val="5A5A5A" w:themeColor="text1" w:themeTint="A5"/>
+          <w:spacing w:val="15"/>
+        </w:rPr>
+      </w:pPr>
+    </w:p>
+    <w:p>
+      <w:pPr>
+        <w:rPr>
+          <w:rFonts w:eastAsiaTheme="minorEastAsia"/>
+          <w:color w:val="5A5A5A" w:themeColor="text1" w:themeTint="A5"/>
+          <w:spacing w:val="15"/>
+        </w:rPr>
+      </w:pPr>
+      <w:r>
+        <w:rPr>
+          <w:rFonts w:eastAsiaTheme="minorEastAsia"/>
+          <w:color w:val="5A5A5A" w:themeColor="text1" w:themeTint="A5"/>
+          <w:spacing w:val="15"/>
+        </w:rPr>
+        <w:lastRenderedPageBreak/>
+        <w:t>Diagrama de despliegue</w:t>
+      </w:r>
+    </w:p>
+    <w:p>
+      <w:pPr>
+        <w:rPr>
+          <w:rFonts w:eastAsiaTheme="minorEastAsia"/>
+          <w:color w:val="5A5A5A" w:themeColor="text1" w:themeTint="A5"/>
+          <w:spacing w:val="15"/>
+        </w:rPr>
+      </w:pPr>
+      <w:r>
+        <w:rPr>
+          <w:rFonts w:eastAsiaTheme="minorEastAsia"/>
+          <w:noProof/>
+          <w:color w:val="5A5A5A" w:themeColor="text1" w:themeTint="A5"/>
+          <w:spacing w:val="15"/>
+        </w:rPr>
+        <w:drawing>
+          <wp:inline distT="0" distB="0" distL="0" distR="0" wp14:anchorId="75A8F67C" wp14:editId="7EC15A4A">
+            <wp:extent cx="5609590" cy="6187440"/>
+            <wp:effectExtent l="0" t="0" r="0" b="3810"/>
+            <wp:docPr id="1740920057" name="Imagen 6"/>
+            <wp:cNvGraphicFramePr>
+              <a:graphicFrameLocks xmlns:a="http://schemas.openxmlformats.org/drawingml/2006/main" noChangeAspect="1"/>
+            </wp:cNvGraphicFramePr>
+            <a:graphic xmlns:a="http://schemas.openxmlformats.org/drawingml/2006/main">
+              <a:graphicData uri="http://schemas.openxmlformats.org/drawingml/2006/picture">
+                <pic:pic xmlns:pic="http://schemas.openxmlformats.org/drawingml/2006/picture">
+                  <pic:nvPicPr>
+                    <pic:cNvPr id="0" name="Picture 4"/>
+                    <pic:cNvPicPr>
+                      <a:picLocks noChangeAspect="1" noChangeArrowheads="1"/>
+                    </pic:cNvPicPr>
+                  </pic:nvPicPr>
+                  <pic:blipFill>
+                    <a:blip r:embed="rId11">
+                      <a:extLst>
+                        <a:ext uri="{28A0092B-C50C-407E-A947-70E740481C1C}">
+                          <a14:useLocalDpi xmlns:a14="http://schemas.microsoft.com/office/drawing/2010/main" val="0"/>
+                        </a:ext>
+                      </a:extLst>
+                    </a:blip>
+                    <a:srcRect/>
+                    <a:stretch>
+                      <a:fillRect/>
+                    </a:stretch>
+                  </pic:blipFill>
+                  <pic:spPr bwMode="auto">
+                    <a:xfrm>
+                      <a:off x="0" y="0"/>
+                      <a:ext cx="5609590" cy="6187440"/>
+                    </a:xfrm>
+                    <a:prstGeom prst="rect">
+                      <a:avLst/>
+                    </a:prstGeom>
+                    <a:noFill/>
+                    <a:ln>
+                      <a:noFill/>
+                    </a:ln>
+                  </pic:spPr>
+                </pic:pic>
+              </a:graphicData>
+            </a:graphic>
+          </wp:inline>
+        </w:drawing>
+      </w:r>
+    </w:p>
+    <w:p>
+      <w:pPr>
+        <w:rPr>
+          <w:rFonts w:eastAsiaTheme="minorEastAsia"/>
+          <w:color w:val="5A5A5A" w:themeColor="text1" w:themeTint="A5"/>
+          <w:spacing w:val="15"/>
+        </w:rPr>
+      </w:pPr>
+    </w:p>
+    <w:p>
+      <w:pPr>
+        <w:rPr>
+          <w:rFonts w:eastAsiaTheme="minorEastAsia"/>
+          <w:color w:val="5A5A5A" w:themeColor="text1" w:themeTint="A5"/>
+          <w:spacing w:val="15"/>
+        </w:rPr>
+      </w:pPr>
+    </w:p>
+    <w:p>
+      <w:pPr>
+        <w:rPr>
+          <w:rFonts w:eastAsiaTheme="minorEastAsia"/>
+          <w:color w:val="5A5A5A" w:themeColor="text1" w:themeTint="A5"/>
+          <w:spacing w:val="15"/>
+        </w:rPr>
+      </w:pPr>
+    </w:p>
+    <w:p>
+      <w:pPr>
+        <w:rPr>
+          <w:rFonts w:eastAsiaTheme="minorEastAsia"/>
+          <w:color w:val="5A5A5A" w:themeColor="text1" w:themeTint="A5"/>
+          <w:spacing w:val="15"/>
+        </w:rPr>
+      </w:pPr>
+    </w:p>
+    <w:p>
+      <w:pPr>
+        <w:rPr>
+          <w:rFonts w:eastAsiaTheme="minorEastAsia"/>
+          <w:color w:val="5A5A5A" w:themeColor="text1" w:themeTint="A5"/>
+          <w:spacing w:val="15"/>
+        </w:rPr>
+      </w:pPr>
+    </w:p>
+    <w:p>
+      <w:pPr>
+        <w:rPr>
+          <w:rFonts w:eastAsiaTheme="minorEastAsia"/>
+          <w:color w:val="5A5A5A" w:themeColor="text1" w:themeTint="A5"/>
+          <w:spacing w:val="15"/>
+        </w:rPr>
+      </w:pPr>
+      <w:r>
+        <w:rPr>
+          <w:rFonts w:eastAsiaTheme="minorEastAsia"/>
+          <w:color w:val="5A5A5A" w:themeColor="text1" w:themeTint="A5"/>
+          <w:spacing w:val="15"/>
+        </w:rPr>
+        <w:lastRenderedPageBreak/>
+        <w:t>Diagrama de secuencia registro de usuario</w:t>
+      </w:r>
+    </w:p>
+    <w:p>
+      <w:pPr>
+        <w:rPr>
+          <w:rFonts w:eastAsiaTheme="minorEastAsia"/>
+          <w:color w:val="5A5A5A" w:themeColor="text1" w:themeTint="A5"/>
+          <w:spacing w:val="15"/>
+        </w:rPr>
+      </w:pPr>
+      <w:r>
+        <w:rPr>
+          <w:rFonts w:eastAsiaTheme="minorEastAsia"/>
+          <w:noProof/>
+          <w:color w:val="5A5A5A" w:themeColor="text1" w:themeTint="A5"/>
+          <w:spacing w:val="15"/>
+        </w:rPr>
+        <w:drawing>
+          <wp:inline distT="0" distB="0" distL="0" distR="0" wp14:anchorId="486E7DAA" wp14:editId="093B851A">
+            <wp:extent cx="5604510" cy="5043170"/>
+            <wp:effectExtent l="0" t="0" r="0" b="5080"/>
+            <wp:docPr id="528355688" name="Imagen 7"/>
+            <wp:cNvGraphicFramePr>
+              <a:graphicFrameLocks xmlns:a="http://schemas.openxmlformats.org/drawingml/2006/main" noChangeAspect="1"/>
+            </wp:cNvGraphicFramePr>
+            <a:graphic xmlns:a="http://schemas.openxmlformats.org/drawingml/2006/main">
+              <a:graphicData uri="http://schemas.openxmlformats.org/drawingml/2006/picture">
+                <pic:pic xmlns:pic="http://schemas.openxmlformats.org/drawingml/2006/picture">
+                  <pic:nvPicPr>
+                    <pic:cNvPr id="0" name="Picture 5"/>
+                    <pic:cNvPicPr>
+                      <a:picLocks noChangeAspect="1" noChangeArrowheads="1"/>
+                    </pic:cNvPicPr>
+                  </pic:nvPicPr>
+                  <pic:blipFill>
+                    <a:blip r:embed="rId12">
+                      <a:extLst>
+                        <a:ext uri="{28A0092B-C50C-407E-A947-70E740481C1C}">
+                          <a14:useLocalDpi xmlns:a14="http://schemas.microsoft.com/office/drawing/2010/main" val="0"/>
+                        </a:ext>
+                      </a:extLst>
+                    </a:blip>
+                    <a:srcRect/>
+                    <a:stretch>
+                      <a:fillRect/>
+                    </a:stretch>
+                  </pic:blipFill>
+                  <pic:spPr bwMode="auto">
+                    <a:xfrm>
+                      <a:off x="0" y="0"/>
+                      <a:ext cx="5604510" cy="5043170"/>
+                    </a:xfrm>
+                    <a:prstGeom prst="rect">
+                      <a:avLst/>
+                    </a:prstGeom>
+                    <a:noFill/>
+                    <a:ln>
+                      <a:noFill/>
+                    </a:ln>
+                  </pic:spPr>
+                </pic:pic>
+              </a:graphicData>
+            </a:graphic>
+          </wp:inline>
+        </w:drawing>
+      </w:r>
+    </w:p>
+    <w:p>
+      <w:pPr>
+        <w:rPr>
+          <w:rFonts w:eastAsiaTheme="minorEastAsia"/>
+          <w:color w:val="5A5A5A" w:themeColor="text1" w:themeTint="A5"/>
+          <w:spacing w:val="15"/>
+        </w:rPr>
+      </w:pPr>
+    </w:p>
+    <w:p>
+      <w:pPr>
+        <w:rPr>
+          <w:rFonts w:eastAsiaTheme="minorEastAsia"/>
+          <w:color w:val="5A5A5A" w:themeColor="text1" w:themeTint="A5"/>
+          <w:spacing w:val="15"/>
+        </w:rPr>
+      </w:pPr>
+    </w:p>
+    <w:p>
+      <w:pPr>
+        <w:rPr>
+          <w:rFonts w:eastAsiaTheme="minorEastAsia"/>
+          <w:color w:val="5A5A5A" w:themeColor="text1" w:themeTint="A5"/>
+          <w:spacing w:val="15"/>
+        </w:rPr>
+      </w:pPr>
+    </w:p>
+    <w:p>
+      <w:pPr>
+        <w:rPr>
+          <w:rFonts w:eastAsiaTheme="minorEastAsia"/>
+          <w:color w:val="5A5A5A" w:themeColor="text1" w:themeTint="A5"/>
+          <w:spacing w:val="15"/>
+        </w:rPr>
+      </w:pPr>
+    </w:p>
+    <w:p>
+      <w:pPr>
+        <w:rPr>
+          <w:rFonts w:eastAsiaTheme="minorEastAsia"/>
+          <w:color w:val="5A5A5A" w:themeColor="text1" w:themeTint="A5"/>
+          <w:spacing w:val="15"/>
+        </w:rPr>
+      </w:pPr>
+    </w:p>
+    <w:p>
+      <w:pPr>
+        <w:rPr>
+          <w:rFonts w:eastAsiaTheme="minorEastAsia"/>
+          <w:color w:val="5A5A5A" w:themeColor="text1" w:themeTint="A5"/>
+          <w:spacing w:val="15"/>
+        </w:rPr>
+      </w:pPr>
+    </w:p>
+    <w:p>
+      <w:pPr>
+        <w:rPr>
+          <w:rFonts w:eastAsiaTheme="minorEastAsia"/>
+          <w:color w:val="5A5A5A" w:themeColor="text1" w:themeTint="A5"/>
+          <w:spacing w:val="15"/>
+        </w:rPr>
+      </w:pPr>
+    </w:p>
+    <w:p>
+      <w:pPr>
+        <w:rPr>
+          <w:rFonts w:eastAsiaTheme="minorEastAsia"/>
+          <w:color w:val="5A5A5A" w:themeColor="text1" w:themeTint="A5"/>
+          <w:spacing w:val="15"/>
+        </w:rPr>
+      </w:pPr>
+    </w:p>
+    <w:p>
+      <w:pPr>
+        <w:rPr>
+          <w:rFonts w:eastAsiaTheme="minorEastAsia"/>
+          <w:color w:val="5A5A5A" w:themeColor="text1" w:themeTint="A5"/>
+          <w:spacing w:val="15"/>
+        </w:rPr>
+      </w:pPr>
+    </w:p>
+    <w:p>
+      <w:pPr>
+        <w:rPr>
+          <w:rFonts w:eastAsiaTheme="minorEastAsia"/>
+          <w:color w:val="5A5A5A" w:themeColor="text1" w:themeTint="A5"/>
+          <w:spacing w:val="15"/>
+        </w:rPr>
+      </w:pPr>
+      <w:r>
+        <w:rPr>
+          <w:rFonts w:eastAsiaTheme="minorEastAsia"/>
+          <w:color w:val="5A5A5A" w:themeColor="text1" w:themeTint="A5"/>
+          <w:spacing w:val="15"/>
+        </w:rPr>
+        <w:lastRenderedPageBreak/>
+        <w:t>Diagrama de secuencia reserva</w:t>
+      </w:r>
+    </w:p>
+    <w:p>
+      <w:pPr>
+        <w:rPr>
+          <w:rFonts w:eastAsiaTheme="minorEastAsia"/>
+          <w:color w:val="5A5A5A" w:themeColor="text1" w:themeTint="A5"/>
+          <w:spacing w:val="15"/>
+        </w:rPr>
+      </w:pPr>
+      <w:r>
+        <w:rPr>
+          <w:rFonts w:eastAsiaTheme="minorEastAsia"/>
+          <w:noProof/>
+          <w:color w:val="5A5A5A" w:themeColor="text1" w:themeTint="A5"/>
+          <w:spacing w:val="15"/>
+        </w:rPr>
+        <w:drawing>
+          <wp:inline distT="0" distB="0" distL="0" distR="0" wp14:anchorId="0CB909C7" wp14:editId="514970DF">
+            <wp:extent cx="5604510" cy="2816225"/>
+            <wp:effectExtent l="0" t="0" r="0" b="3175"/>
+            <wp:docPr id="275959491" name="Imagen 8"/>
+            <wp:cNvGraphicFramePr>
+              <a:graphicFrameLocks xmlns:a="http://schemas.openxmlformats.org/drawingml/2006/main" noChangeAspect="1"/>
+            </wp:cNvGraphicFramePr>
+            <a:graphic xmlns:a="http://schemas.openxmlformats.org/drawingml/2006/main">
+              <a:graphicData uri="http://schemas.openxmlformats.org/drawingml/2006/picture">
+                <pic:pic xmlns:pic="http://schemas.openxmlformats.org/drawingml/2006/picture">
+                  <pic:nvPicPr>
+                    <pic:cNvPr id="0" name="Picture 6"/>
+                    <pic:cNvPicPr>
+                      <a:picLocks noChangeAspect="1" noChangeArrowheads="1"/>
+                    </pic:cNvPicPr>
+                  </pic:nvPicPr>
+                  <pic:blipFill>
+                    <a:blip r:embed="rId13">
+                      <a:extLst>
+                        <a:ext uri="{28A0092B-C50C-407E-A947-70E740481C1C}">
+                          <a14:useLocalDpi xmlns:a14="http://schemas.microsoft.com/office/drawing/2010/main" val="0"/>
+                        </a:ext>
+                      </a:extLst>
+                    </a:blip>
+                    <a:srcRect/>
+                    <a:stretch>
+                      <a:fillRect/>
+                    </a:stretch>
+                  </pic:blipFill>
+                  <pic:spPr bwMode="auto">
+                    <a:xfrm>
+                      <a:off x="0" y="0"/>
+                      <a:ext cx="5604510" cy="2816225"/>
+                    </a:xfrm>
+                    <a:prstGeom prst="rect">
+                      <a:avLst/>
+                    </a:prstGeom>
+                    <a:noFill/>
+                    <a:ln>
+                      <a:noFill/>
+                    </a:ln>
+                  </pic:spPr>
+                </pic:pic>
+              </a:graphicData>
+            </a:graphic>
+          </wp:inline>
+        </w:drawing>
+      </w:r>
+    </w:p>
     <w:p>
       <w:pPr>
         <w:pStyle w:val="Subttulo"/>
@@ -11620,6 +12699,7 @@
           <w:rFonts w:cstheme="minorHAnsi"/>
           <w:i/>
         </w:rPr>
+        <w:lastRenderedPageBreak/>
         <w:t>Hasta el momento, no hemos realizado ningún ajuste ni hemos eliminado ninguna de las actividades originalmente planificadas. Hemos seguido de manera rigurosa el plan de trabajo inicial, lo que ha permitido avanzar de acuerdo con los objetivos propuestos. No obstante, reconocemos que, dada la naturaleza dinámica y escalable de nuestro proyecto, es posible que en el futuro surjan la necesidad de modificar algunas actividades o ajustar ciertos aspectos del desarrollo.</w:t>
       </w:r>
     </w:p>
@@ -11802,7 +12882,7 @@
     <w:p/>
     <w:p/>
     <w:sectPr>
-      <w:headerReference w:type="default" r:id="rId8"/>
+      <w:headerReference w:type="default" r:id="rId14"/>
       <w:pgSz w:w="12240" w:h="15840"/>
       <w:pgMar w:top="1417" w:right="1701" w:bottom="1417" w:left="1701" w:header="708" w:footer="708" w:gutter="0"/>
       <w:cols w:space="708"/>

</xml_diff>